<commit_message>
adding many features test cases
</commit_message>
<xml_diff>
--- a/First-part/vodafone test plan.docx
+++ b/First-part/vodafone test plan.docx
@@ -133,8 +133,19 @@
           <w:sz w:val="40"/>
           <w:szCs w:val="40"/>
         </w:rPr>
-        <w:t xml:space="preserve"> (features to be tested)</w:t>
-      </w:r>
+        <w:t xml:space="preserve"> (features to be tested</w:t>
+      </w:r>
+      <w:proofErr w:type="gramStart"/>
+      <w:r>
+        <w:rPr>
+          <w:b/>
+          <w:bCs/>
+          <w:sz w:val="40"/>
+          <w:szCs w:val="40"/>
+        </w:rPr>
+        <w:t>)</w:t>
+      </w:r>
+      <w:proofErr w:type="gramEnd"/>
       <w:r>
         <w:rPr>
           <w:b/>
@@ -526,8 +537,6 @@
         </w:rPr>
         <w:t>register</w:t>
       </w:r>
-      <w:bookmarkStart w:id="0" w:name="_GoBack"/>
-      <w:bookmarkEnd w:id="0"/>
     </w:p>
     <w:p>
       <w:pPr>
@@ -542,7 +551,7 @@
           <w:sz w:val="24"/>
           <w:szCs w:val="24"/>
         </w:rPr>
-        <w:t>Login/Logout functionality</w:t>
+        <w:t>Login functionality</w:t>
       </w:r>
     </w:p>
     <w:p>
@@ -925,7 +934,16 @@
           <w:sz w:val="24"/>
           <w:szCs w:val="24"/>
         </w:rPr>
-        <w:t>scrolling in the home page smoothly</w:t>
+        <w:t>scrolling in</w:t>
+      </w:r>
+      <w:bookmarkStart w:id="0" w:name="_GoBack"/>
+      <w:bookmarkEnd w:id="0"/>
+      <w:r>
+        <w:rPr>
+          <w:sz w:val="24"/>
+          <w:szCs w:val="24"/>
+        </w:rPr>
+        <w:t xml:space="preserve"> the home page smoothly</w:t>
       </w:r>
       <w:r>
         <w:rPr>

</xml_diff>

<commit_message>
login test without BDD
</commit_message>
<xml_diff>
--- a/First-part/vodafone test plan.docx
+++ b/First-part/vodafone test plan.docx
@@ -191,45 +191,36 @@
           <w:sz w:val="40"/>
           <w:szCs w:val="40"/>
         </w:rPr>
-        <w:t>3</w:t>
-      </w:r>
-      <w:r>
-        <w:rPr>
-          <w:b/>
-          <w:bCs/>
-          <w:sz w:val="40"/>
-          <w:szCs w:val="40"/>
-        </w:rPr>
-        <w:t>-objectives</w:t>
-      </w:r>
-    </w:p>
-    <w:p>
-      <w:pPr>
-        <w:pStyle w:val="ListParagraph"/>
-        <w:rPr>
-          <w:b/>
-          <w:bCs/>
-          <w:sz w:val="40"/>
-          <w:szCs w:val="40"/>
-        </w:rPr>
-      </w:pPr>
-      <w:r>
-        <w:rPr>
-          <w:b/>
-          <w:bCs/>
-          <w:sz w:val="40"/>
-          <w:szCs w:val="40"/>
-        </w:rPr>
-        <w:t>4</w:t>
-      </w:r>
-      <w:r>
-        <w:rPr>
-          <w:b/>
-          <w:bCs/>
-          <w:sz w:val="40"/>
-          <w:szCs w:val="40"/>
-        </w:rPr>
-        <w:t>-test cases priority</w:t>
+        <w:t>3-test levels and test types</w:t>
+      </w:r>
+      <w:r>
+        <w:rPr>
+          <w:b/>
+          <w:bCs/>
+          <w:sz w:val="40"/>
+          <w:szCs w:val="40"/>
+        </w:rPr>
+        <w:t xml:space="preserve"> </w:t>
+      </w:r>
+    </w:p>
+    <w:p>
+      <w:pPr>
+        <w:pStyle w:val="ListParagraph"/>
+        <w:rPr>
+          <w:b/>
+          <w:bCs/>
+          <w:sz w:val="40"/>
+          <w:szCs w:val="40"/>
+        </w:rPr>
+      </w:pPr>
+      <w:r>
+        <w:rPr>
+          <w:b/>
+          <w:bCs/>
+          <w:sz w:val="40"/>
+          <w:szCs w:val="40"/>
+        </w:rPr>
+        <w:t>4-test deliverables</w:t>
       </w:r>
       <w:r>
         <w:rPr>
@@ -247,16 +238,7 @@
           <w:sz w:val="40"/>
           <w:szCs w:val="40"/>
         </w:rPr>
-        <w:t>5</w:t>
-      </w:r>
-      <w:r>
-        <w:rPr>
-          <w:b/>
-          <w:bCs/>
-          <w:sz w:val="40"/>
-          <w:szCs w:val="40"/>
-        </w:rPr>
-        <w:t>-test methodology</w:t>
+        <w:t>5-test environment</w:t>
       </w:r>
       <w:r>
         <w:rPr>
@@ -274,45 +256,16 @@
           <w:sz w:val="40"/>
           <w:szCs w:val="40"/>
         </w:rPr>
-        <w:t>6</w:t>
-      </w:r>
-      <w:r>
-        <w:rPr>
-          <w:b/>
-          <w:bCs/>
-          <w:sz w:val="40"/>
-          <w:szCs w:val="40"/>
-        </w:rPr>
-        <w:t>-test deliverables</w:t>
-      </w:r>
-    </w:p>
-    <w:p>
-      <w:pPr>
-        <w:pStyle w:val="ListParagraph"/>
-        <w:rPr>
-          <w:b/>
-          <w:bCs/>
-          <w:sz w:val="40"/>
-          <w:szCs w:val="40"/>
-        </w:rPr>
-      </w:pPr>
-      <w:r>
-        <w:rPr>
-          <w:b/>
-          <w:bCs/>
-          <w:sz w:val="40"/>
-          <w:szCs w:val="40"/>
-        </w:rPr>
-        <w:t>7</w:t>
-      </w:r>
-      <w:r>
-        <w:rPr>
-          <w:b/>
-          <w:bCs/>
-          <w:sz w:val="40"/>
-          <w:szCs w:val="40"/>
-        </w:rPr>
-        <w:t>-resourses and environment needs</w:t>
+        <w:t>6-</w:t>
+      </w:r>
+      <w:r>
+        <w:rPr>
+          <w:b/>
+          <w:bCs/>
+          <w:sz w:val="40"/>
+          <w:szCs w:val="40"/>
+        </w:rPr>
+        <w:t>test approach</w:t>
       </w:r>
       <w:r>
         <w:rPr>
@@ -330,7 +283,38 @@
           <w:sz w:val="40"/>
           <w:szCs w:val="40"/>
         </w:rPr>
-        <w:br/>
+        <w:t>7-test scenarios priority</w:t>
+      </w:r>
+    </w:p>
+    <w:p>
+      <w:pPr>
+        <w:pStyle w:val="ListParagraph"/>
+        <w:rPr>
+          <w:b/>
+          <w:bCs/>
+          <w:sz w:val="40"/>
+          <w:szCs w:val="40"/>
+        </w:rPr>
+      </w:pPr>
+    </w:p>
+    <w:p>
+      <w:pPr>
+        <w:pStyle w:val="ListParagraph"/>
+        <w:rPr>
+          <w:b/>
+          <w:bCs/>
+          <w:sz w:val="40"/>
+          <w:szCs w:val="40"/>
+        </w:rPr>
+      </w:pPr>
+      <w:r>
+        <w:rPr>
+          <w:b/>
+          <w:bCs/>
+          <w:sz w:val="40"/>
+          <w:szCs w:val="40"/>
+        </w:rPr>
+        <w:t xml:space="preserve">   </w:t>
       </w:r>
     </w:p>
     <w:p>
@@ -765,26 +749,6 @@
     </w:p>
     <w:p>
       <w:pPr>
-        <w:pStyle w:val="ListParagraph"/>
-        <w:numPr>
-          <w:ilvl w:val="1"/>
-          <w:numId w:val="6"/>
-        </w:numPr>
-        <w:rPr>
-          <w:sz w:val="24"/>
-          <w:szCs w:val="24"/>
-        </w:rPr>
-      </w:pPr>
-      <w:r>
-        <w:rPr>
-          <w:sz w:val="24"/>
-          <w:szCs w:val="24"/>
-        </w:rPr>
-        <w:t>Notifications</w:t>
-      </w:r>
-    </w:p>
-    <w:p>
-      <w:pPr>
         <w:rPr>
           <w:sz w:val="24"/>
           <w:szCs w:val="24"/>
@@ -920,31 +884,12 @@
     <w:p>
       <w:pPr>
         <w:pStyle w:val="ListParagraph"/>
-        <w:numPr>
-          <w:ilvl w:val="0"/>
-          <w:numId w:val="9"/>
-        </w:numPr>
-        <w:rPr>
-          <w:sz w:val="24"/>
-          <w:szCs w:val="24"/>
-        </w:rPr>
-      </w:pPr>
-      <w:r>
-        <w:rPr>
-          <w:sz w:val="24"/>
-          <w:szCs w:val="24"/>
-        </w:rPr>
-        <w:t>scrolling in</w:t>
-      </w:r>
-      <w:bookmarkStart w:id="0" w:name="_GoBack"/>
-      <w:bookmarkEnd w:id="0"/>
-      <w:r>
-        <w:rPr>
-          <w:sz w:val="24"/>
-          <w:szCs w:val="24"/>
-        </w:rPr>
-        <w:t xml:space="preserve"> the home page smoothly</w:t>
-      </w:r>
+        <w:ind w:left="1260"/>
+        <w:rPr>
+          <w:sz w:val="24"/>
+          <w:szCs w:val="24"/>
+        </w:rPr>
+      </w:pPr>
       <w:r>
         <w:rPr>
           <w:b/>
@@ -1361,7 +1306,7 @@
           <w:sz w:val="24"/>
           <w:szCs w:val="24"/>
         </w:rPr>
-        <w:t>repost a post in my feed</w:t>
+        <w:t>like a specific post</w:t>
       </w:r>
     </w:p>
     <w:p>
@@ -1381,7 +1326,7 @@
           <w:sz w:val="24"/>
           <w:szCs w:val="24"/>
         </w:rPr>
-        <w:t>like a specific post</w:t>
+        <w:t>comment on a specific post</w:t>
       </w:r>
     </w:p>
     <w:p>
@@ -1401,7 +1346,28 @@
           <w:sz w:val="24"/>
           <w:szCs w:val="24"/>
         </w:rPr>
-        <w:t>comment on a specific post</w:t>
+        <w:t xml:space="preserve">check whether the content in my feed is  </w:t>
+      </w:r>
+      <w:r>
+        <w:rPr>
+          <w:sz w:val="24"/>
+          <w:szCs w:val="24"/>
+        </w:rPr>
+        <w:t>rel</w:t>
+      </w:r>
+      <w:r>
+        <w:rPr>
+          <w:sz w:val="24"/>
+          <w:szCs w:val="24"/>
+        </w:rPr>
+        <w:t xml:space="preserve">evant to my </w:t>
+      </w:r>
+      <w:r>
+        <w:rPr>
+          <w:sz w:val="24"/>
+          <w:szCs w:val="24"/>
+        </w:rPr>
+        <w:t>account or not</w:t>
       </w:r>
     </w:p>
     <w:p>
@@ -1421,14 +1387,7 @@
           <w:sz w:val="24"/>
           <w:szCs w:val="24"/>
         </w:rPr>
-        <w:t xml:space="preserve">check whether the content in my feed is  Levant to my </w:t>
-      </w:r>
-      <w:r>
-        <w:rPr>
-          <w:sz w:val="24"/>
-          <w:szCs w:val="24"/>
-        </w:rPr>
-        <w:t>account or not</w:t>
+        <w:t xml:space="preserve">accept sent connection </w:t>
       </w:r>
     </w:p>
     <w:p>
@@ -1448,7 +1407,7 @@
           <w:sz w:val="24"/>
           <w:szCs w:val="24"/>
         </w:rPr>
-        <w:t xml:space="preserve">accept sent connection </w:t>
+        <w:t>send a message to a connect</w:t>
       </w:r>
     </w:p>
     <w:p>
@@ -1468,7 +1427,14 @@
           <w:sz w:val="24"/>
           <w:szCs w:val="24"/>
         </w:rPr>
-        <w:t>send a message to a connect</w:t>
+        <w:t xml:space="preserve">switch between LinkedIn and </w:t>
+      </w:r>
+      <w:r>
+        <w:rPr>
+          <w:sz w:val="24"/>
+          <w:szCs w:val="24"/>
+        </w:rPr>
+        <w:t>another app</w:t>
       </w:r>
     </w:p>
     <w:p>
@@ -1488,7 +1454,7 @@
           <w:sz w:val="24"/>
           <w:szCs w:val="24"/>
         </w:rPr>
-        <w:t>switch between LinkedIn and Facebook</w:t>
+        <w:t>switch to landscape mode on mobile and use the app</w:t>
       </w:r>
     </w:p>
     <w:p>
@@ -1508,7 +1474,7 @@
           <w:sz w:val="24"/>
           <w:szCs w:val="24"/>
         </w:rPr>
-        <w:t>switch to landscape mode on mobile and use the app</w:t>
+        <w:t xml:space="preserve">use the app on Wi-Fi connection </w:t>
       </w:r>
     </w:p>
     <w:p>
@@ -1528,26 +1494,6 @@
           <w:sz w:val="24"/>
           <w:szCs w:val="24"/>
         </w:rPr>
-        <w:t xml:space="preserve">use the app on Wi-Fi connection </w:t>
-      </w:r>
-    </w:p>
-    <w:p>
-      <w:pPr>
-        <w:pStyle w:val="ListParagraph"/>
-        <w:numPr>
-          <w:ilvl w:val="0"/>
-          <w:numId w:val="11"/>
-        </w:numPr>
-        <w:rPr>
-          <w:sz w:val="24"/>
-          <w:szCs w:val="24"/>
-        </w:rPr>
-      </w:pPr>
-      <w:r>
-        <w:rPr>
-          <w:sz w:val="24"/>
-          <w:szCs w:val="24"/>
-        </w:rPr>
         <w:t xml:space="preserve">use the app on </w:t>
       </w:r>
       <w:r>
@@ -1555,7 +1501,16 @@
           <w:sz w:val="24"/>
           <w:szCs w:val="24"/>
         </w:rPr>
-        <w:t xml:space="preserve">mobile data </w:t>
+        <w:t>mobile dat</w:t>
+      </w:r>
+      <w:bookmarkStart w:id="0" w:name="_GoBack"/>
+      <w:bookmarkEnd w:id="0"/>
+      <w:r>
+        <w:rPr>
+          <w:sz w:val="24"/>
+          <w:szCs w:val="24"/>
+        </w:rPr>
+        <w:t xml:space="preserve">a </w:t>
       </w:r>
       <w:r>
         <w:rPr>

</xml_diff>

<commit_message>
added new test cases and the bug report
</commit_message>
<xml_diff>
--- a/First-part/vodafone test plan.docx
+++ b/First-part/vodafone test plan.docx
@@ -4,65 +4,247 @@
   <w:body>
     <w:p>
       <w:pPr>
-        <w:pStyle w:val="BodyText2"/>
-        <w:spacing w:after="80"/>
         <w:jc w:val="center"/>
         <w:rPr>
-          <w:rFonts w:ascii="Calibri" w:hAnsi="Calibri" w:cs="Calibri"/>
-          <w:b/>
-          <w:smallCaps/>
-          <w:color w:val="000000"/>
-          <w:sz w:val="52"/>
-          <w:szCs w:val="44"/>
-        </w:rPr>
-      </w:pPr>
-      <w:r>
-        <w:rPr>
-          <w:rFonts w:ascii="Calibri" w:hAnsi="Calibri" w:cs="Calibri"/>
-          <w:b/>
-          <w:smallCaps/>
-          <w:color w:val="000000"/>
-          <w:sz w:val="52"/>
-          <w:szCs w:val="44"/>
-        </w:rPr>
-        <w:t>Test plan for</w:t>
-      </w:r>
-    </w:p>
-    <w:p>
-      <w:pPr>
-        <w:pStyle w:val="BodyText2"/>
-        <w:spacing w:after="80"/>
+          <w:b/>
+          <w:bCs/>
+          <w:sz w:val="32"/>
+          <w:szCs w:val="32"/>
+        </w:rPr>
+      </w:pPr>
+      <w:r>
+        <w:rPr>
+          <w:b/>
+          <w:bCs/>
+          <w:sz w:val="32"/>
+          <w:szCs w:val="32"/>
+        </w:rPr>
+        <w:t>Test Plan For</w:t>
+      </w:r>
+    </w:p>
+    <w:p>
+      <w:pPr>
         <w:jc w:val="center"/>
         <w:rPr>
-          <w:rFonts w:ascii="Calibri" w:hAnsi="Calibri" w:cs="Calibri"/>
-          <w:b/>
-          <w:smallCaps/>
-          <w:color w:val="000000"/>
-          <w:sz w:val="56"/>
-          <w:szCs w:val="52"/>
-        </w:rPr>
-      </w:pPr>
-      <w:r>
-        <w:rPr>
-          <w:rFonts w:ascii="Calibri" w:hAnsi="Calibri" w:cs="Calibri"/>
-          <w:b/>
-          <w:smallCaps/>
-          <w:color w:val="000000"/>
-          <w:sz w:val="56"/>
-          <w:szCs w:val="52"/>
-        </w:rPr>
-        <w:t>&lt;&lt;LinkedIn mobile app&gt;&gt;</w:t>
+          <w:b/>
+          <w:bCs/>
+          <w:sz w:val="32"/>
+          <w:szCs w:val="32"/>
+        </w:rPr>
+      </w:pPr>
+      <w:r>
+        <w:rPr>
+          <w:b/>
+          <w:bCs/>
+          <w:sz w:val="32"/>
+          <w:szCs w:val="32"/>
+        </w:rPr>
+        <w:t>LinkedIn Mobile Application</w:t>
       </w:r>
     </w:p>
     <w:p/>
-    <w:p/>
-    <w:p>
-      <w:pPr>
-        <w:pStyle w:val="ListParagraph"/>
-        <w:numPr>
-          <w:ilvl w:val="0"/>
-          <w:numId w:val="1"/>
-        </w:numPr>
+    <w:p>
+      <w:pPr>
+        <w:ind w:left="360"/>
+        <w:rPr>
+          <w:b/>
+          <w:bCs/>
+          <w:sz w:val="28"/>
+          <w:szCs w:val="28"/>
+        </w:rPr>
+      </w:pPr>
+      <w:r>
+        <w:rPr>
+          <w:b/>
+          <w:bCs/>
+          <w:sz w:val="28"/>
+          <w:szCs w:val="28"/>
+        </w:rPr>
+        <w:t>Table of content</w:t>
+      </w:r>
+    </w:p>
+    <w:p>
+      <w:pPr>
+        <w:pStyle w:val="ListParagraph"/>
+        <w:rPr>
+          <w:b/>
+          <w:bCs/>
+          <w:sz w:val="28"/>
+          <w:szCs w:val="28"/>
+        </w:rPr>
+      </w:pPr>
+      <w:r>
+        <w:rPr>
+          <w:b/>
+          <w:bCs/>
+          <w:sz w:val="28"/>
+          <w:szCs w:val="28"/>
+        </w:rPr>
+        <w:t>1-introduction</w:t>
+      </w:r>
+      <w:r>
+        <w:rPr>
+          <w:b/>
+          <w:bCs/>
+          <w:sz w:val="28"/>
+          <w:szCs w:val="28"/>
+        </w:rPr>
+        <w:br/>
+      </w:r>
+      <w:r>
+        <w:rPr>
+          <w:b/>
+          <w:bCs/>
+          <w:sz w:val="28"/>
+          <w:szCs w:val="28"/>
+        </w:rPr>
+        <w:t>2</w:t>
+      </w:r>
+      <w:r>
+        <w:rPr>
+          <w:b/>
+          <w:bCs/>
+          <w:sz w:val="28"/>
+          <w:szCs w:val="28"/>
+        </w:rPr>
+        <w:t>-scope</w:t>
+      </w:r>
+      <w:r>
+        <w:rPr>
+          <w:b/>
+          <w:bCs/>
+          <w:sz w:val="28"/>
+          <w:szCs w:val="28"/>
+        </w:rPr>
+        <w:t xml:space="preserve"> (features to be tested</w:t>
+      </w:r>
+      <w:proofErr w:type="gramStart"/>
+      <w:r>
+        <w:rPr>
+          <w:b/>
+          <w:bCs/>
+          <w:sz w:val="28"/>
+          <w:szCs w:val="28"/>
+        </w:rPr>
+        <w:t>)</w:t>
+      </w:r>
+      <w:proofErr w:type="gramEnd"/>
+      <w:r>
+        <w:rPr>
+          <w:b/>
+          <w:bCs/>
+          <w:sz w:val="28"/>
+          <w:szCs w:val="28"/>
+        </w:rPr>
+        <w:br/>
+      </w:r>
+      <w:r>
+        <w:rPr>
+          <w:b/>
+          <w:bCs/>
+          <w:sz w:val="28"/>
+          <w:szCs w:val="28"/>
+        </w:rPr>
+        <w:t>2</w:t>
+      </w:r>
+      <w:r>
+        <w:rPr>
+          <w:b/>
+          <w:bCs/>
+          <w:sz w:val="28"/>
+          <w:szCs w:val="28"/>
+        </w:rPr>
+        <w:t>.1- test ideas</w:t>
+      </w:r>
+    </w:p>
+    <w:p>
+      <w:pPr>
+        <w:pStyle w:val="ListParagraph"/>
+        <w:rPr>
+          <w:b/>
+          <w:bCs/>
+          <w:sz w:val="28"/>
+          <w:szCs w:val="28"/>
+        </w:rPr>
+      </w:pPr>
+      <w:r>
+        <w:rPr>
+          <w:b/>
+          <w:bCs/>
+          <w:sz w:val="28"/>
+          <w:szCs w:val="28"/>
+        </w:rPr>
+        <w:t xml:space="preserve">3-test levels and test types </w:t>
+      </w:r>
+    </w:p>
+    <w:p>
+      <w:pPr>
+        <w:pStyle w:val="ListParagraph"/>
+        <w:rPr>
+          <w:b/>
+          <w:bCs/>
+          <w:sz w:val="28"/>
+          <w:szCs w:val="28"/>
+        </w:rPr>
+      </w:pPr>
+      <w:r>
+        <w:rPr>
+          <w:b/>
+          <w:bCs/>
+          <w:sz w:val="28"/>
+          <w:szCs w:val="28"/>
+        </w:rPr>
+        <w:t>4-test deliverables</w:t>
+      </w:r>
+      <w:r>
+        <w:rPr>
+          <w:b/>
+          <w:bCs/>
+          <w:sz w:val="28"/>
+          <w:szCs w:val="28"/>
+        </w:rPr>
+        <w:br/>
+        <w:t>5-test environment</w:t>
+      </w:r>
+      <w:r>
+        <w:rPr>
+          <w:b/>
+          <w:bCs/>
+          <w:sz w:val="28"/>
+          <w:szCs w:val="28"/>
+        </w:rPr>
+        <w:br/>
+      </w:r>
+      <w:r>
+        <w:rPr>
+          <w:b/>
+          <w:bCs/>
+          <w:sz w:val="28"/>
+          <w:szCs w:val="28"/>
+        </w:rPr>
+        <w:t>6-test approach</w:t>
+      </w:r>
+      <w:r>
+        <w:rPr>
+          <w:b/>
+          <w:bCs/>
+          <w:sz w:val="28"/>
+          <w:szCs w:val="28"/>
+        </w:rPr>
+        <w:br/>
+      </w:r>
+      <w:r>
+        <w:rPr>
+          <w:b/>
+          <w:bCs/>
+          <w:sz w:val="28"/>
+          <w:szCs w:val="28"/>
+        </w:rPr>
+        <w:t>7-test scenarios priority</w:t>
+      </w:r>
+    </w:p>
+    <w:p>
+      <w:pPr>
         <w:rPr>
           <w:b/>
           <w:bCs/>
@@ -70,15 +252,17 @@
           <w:szCs w:val="40"/>
         </w:rPr>
       </w:pPr>
-      <w:r>
+    </w:p>
+    <w:p>
+      <w:pPr>
+        <w:pStyle w:val="ListParagraph"/>
         <w:rPr>
           <w:b/>
           <w:bCs/>
           <w:sz w:val="40"/>
           <w:szCs w:val="40"/>
         </w:rPr>
-        <w:t>Table of content</w:t>
-      </w:r>
+      </w:pPr>
     </w:p>
     <w:p>
       <w:pPr>
@@ -90,162 +274,178 @@
           <w:szCs w:val="40"/>
         </w:rPr>
       </w:pPr>
-      <w:r>
+    </w:p>
+    <w:p>
+      <w:pPr>
+        <w:pStyle w:val="ListParagraph"/>
         <w:rPr>
           <w:b/>
           <w:bCs/>
           <w:sz w:val="40"/>
           <w:szCs w:val="40"/>
         </w:rPr>
-        <w:t>1-introduction</w:t>
-      </w:r>
-      <w:r>
+      </w:pPr>
+    </w:p>
+    <w:p>
+      <w:pPr>
+        <w:pStyle w:val="ListParagraph"/>
         <w:rPr>
           <w:b/>
           <w:bCs/>
           <w:sz w:val="40"/>
           <w:szCs w:val="40"/>
         </w:rPr>
-        <w:br/>
-      </w:r>
-      <w:r>
+      </w:pPr>
+    </w:p>
+    <w:p>
+      <w:pPr>
+        <w:pStyle w:val="ListParagraph"/>
         <w:rPr>
           <w:b/>
           <w:bCs/>
           <w:sz w:val="40"/>
           <w:szCs w:val="40"/>
         </w:rPr>
-        <w:t>2</w:t>
-      </w:r>
-      <w:r>
+      </w:pPr>
+    </w:p>
+    <w:p>
+      <w:pPr>
+        <w:pStyle w:val="ListParagraph"/>
         <w:rPr>
           <w:b/>
           <w:bCs/>
           <w:sz w:val="40"/>
           <w:szCs w:val="40"/>
         </w:rPr>
-        <w:t>-scope</w:t>
-      </w:r>
-      <w:r>
+      </w:pPr>
+    </w:p>
+    <w:p>
+      <w:pPr>
+        <w:pStyle w:val="ListParagraph"/>
         <w:rPr>
           <w:b/>
           <w:bCs/>
           <w:sz w:val="40"/>
           <w:szCs w:val="40"/>
         </w:rPr>
-        <w:t xml:space="preserve"> (features to be tested</w:t>
-      </w:r>
-      <w:proofErr w:type="gramStart"/>
-      <w:r>
+      </w:pPr>
+    </w:p>
+    <w:p>
+      <w:pPr>
+        <w:pStyle w:val="ListParagraph"/>
         <w:rPr>
           <w:b/>
           <w:bCs/>
           <w:sz w:val="40"/>
           <w:szCs w:val="40"/>
         </w:rPr>
-        <w:t>)</w:t>
-      </w:r>
-      <w:proofErr w:type="gramEnd"/>
-      <w:r>
+      </w:pPr>
+    </w:p>
+    <w:p>
+      <w:pPr>
+        <w:pStyle w:val="ListParagraph"/>
         <w:rPr>
           <w:b/>
           <w:bCs/>
           <w:sz w:val="40"/>
           <w:szCs w:val="40"/>
         </w:rPr>
-        <w:br/>
-      </w:r>
-      <w:r>
+      </w:pPr>
+    </w:p>
+    <w:p>
+      <w:pPr>
+        <w:pStyle w:val="ListParagraph"/>
         <w:rPr>
           <w:b/>
           <w:bCs/>
           <w:sz w:val="40"/>
           <w:szCs w:val="40"/>
         </w:rPr>
-        <w:t>2</w:t>
-      </w:r>
-      <w:r>
+      </w:pPr>
+    </w:p>
+    <w:p>
+      <w:pPr>
+        <w:pStyle w:val="ListParagraph"/>
         <w:rPr>
           <w:b/>
           <w:bCs/>
           <w:sz w:val="40"/>
           <w:szCs w:val="40"/>
         </w:rPr>
-        <w:t>.1- test ideas</w:t>
-      </w:r>
-    </w:p>
-    <w:p>
-      <w:pPr>
-        <w:pStyle w:val="ListParagraph"/>
+      </w:pPr>
+    </w:p>
+    <w:p>
+      <w:pPr>
+        <w:pStyle w:val="ListParagraph"/>
+        <w:rPr>
+          <w:sz w:val="24"/>
+          <w:szCs w:val="24"/>
+        </w:rPr>
+      </w:pPr>
+      <w:r>
+        <w:rPr>
+          <w:b/>
+          <w:bCs/>
+          <w:sz w:val="32"/>
+          <w:szCs w:val="32"/>
+        </w:rPr>
+        <w:lastRenderedPageBreak/>
+        <w:t>1-</w:t>
+      </w:r>
+      <w:r>
+        <w:rPr>
+          <w:b/>
+          <w:bCs/>
+          <w:sz w:val="32"/>
+          <w:szCs w:val="32"/>
+        </w:rPr>
+        <w:t xml:space="preserve">Introduction </w:t>
+      </w:r>
+      <w:r>
         <w:rPr>
           <w:b/>
           <w:bCs/>
           <w:sz w:val="40"/>
           <w:szCs w:val="40"/>
         </w:rPr>
-      </w:pPr>
-      <w:r>
-        <w:rPr>
-          <w:b/>
-          <w:bCs/>
-          <w:sz w:val="40"/>
-          <w:szCs w:val="40"/>
-        </w:rPr>
-        <w:t>3-test levels and test types</w:t>
-      </w:r>
-      <w:r>
-        <w:rPr>
-          <w:b/>
-          <w:bCs/>
-          <w:sz w:val="40"/>
-          <w:szCs w:val="40"/>
-        </w:rPr>
-        <w:t xml:space="preserve"> </w:t>
-      </w:r>
-    </w:p>
-    <w:p>
-      <w:pPr>
-        <w:pStyle w:val="ListParagraph"/>
-        <w:rPr>
-          <w:b/>
-          <w:bCs/>
-          <w:sz w:val="40"/>
-          <w:szCs w:val="40"/>
-        </w:rPr>
-      </w:pPr>
-      <w:r>
-        <w:rPr>
-          <w:b/>
-          <w:bCs/>
-          <w:sz w:val="40"/>
-          <w:szCs w:val="40"/>
-        </w:rPr>
-        <w:t>4-test deliverables</w:t>
-      </w:r>
-      <w:r>
-        <w:rPr>
-          <w:b/>
-          <w:bCs/>
-          <w:sz w:val="40"/>
-          <w:szCs w:val="40"/>
-        </w:rPr>
         <w:br/>
       </w:r>
       <w:r>
         <w:rPr>
-          <w:b/>
-          <w:bCs/>
-          <w:sz w:val="40"/>
-          <w:szCs w:val="40"/>
-        </w:rPr>
-        <w:t>5-test environment</w:t>
-      </w:r>
-      <w:r>
-        <w:rPr>
-          <w:b/>
-          <w:bCs/>
-          <w:sz w:val="40"/>
-          <w:szCs w:val="40"/>
+          <w:sz w:val="24"/>
+          <w:szCs w:val="24"/>
+        </w:rPr>
+        <w:t xml:space="preserve">The LinkedIn mobile app, designed to provide users with seamless access to their professional network </w:t>
+      </w:r>
+      <w:r>
+        <w:rPr>
+          <w:sz w:val="24"/>
+          <w:szCs w:val="24"/>
+        </w:rPr>
+        <w:t>and jobs opportunity</w:t>
+      </w:r>
+      <w:r>
+        <w:rPr>
+          <w:sz w:val="24"/>
+          <w:szCs w:val="24"/>
+        </w:rPr>
+        <w:t>, this test plan aims to ensure the reliability, functionality, and performance of the LinkedIn mobile app, catering to the diverse needs of its user base.</w:t>
+      </w:r>
+    </w:p>
+    <w:p>
+      <w:pPr>
+        <w:pStyle w:val="ListParagraph"/>
+        <w:rPr>
+          <w:b/>
+          <w:bCs/>
+          <w:sz w:val="24"/>
+          <w:szCs w:val="24"/>
+        </w:rPr>
+      </w:pPr>
+      <w:r>
+        <w:rPr>
+          <w:sz w:val="24"/>
+          <w:szCs w:val="24"/>
         </w:rPr>
         <w:br/>
       </w:r>
@@ -253,219 +453,8 @@
         <w:rPr>
           <w:b/>
           <w:bCs/>
-          <w:sz w:val="40"/>
-          <w:szCs w:val="40"/>
-        </w:rPr>
-        <w:t>6-</w:t>
-      </w:r>
-      <w:r>
-        <w:rPr>
-          <w:b/>
-          <w:bCs/>
-          <w:sz w:val="40"/>
-          <w:szCs w:val="40"/>
-        </w:rPr>
-        <w:t>test approach</w:t>
-      </w:r>
-      <w:r>
-        <w:rPr>
-          <w:b/>
-          <w:bCs/>
-          <w:sz w:val="40"/>
-          <w:szCs w:val="40"/>
-        </w:rPr>
-        <w:br/>
-      </w:r>
-      <w:r>
-        <w:rPr>
-          <w:b/>
-          <w:bCs/>
-          <w:sz w:val="40"/>
-          <w:szCs w:val="40"/>
-        </w:rPr>
-        <w:t>7-test scenarios priority</w:t>
-      </w:r>
-    </w:p>
-    <w:p>
-      <w:pPr>
-        <w:pStyle w:val="ListParagraph"/>
-        <w:rPr>
-          <w:b/>
-          <w:bCs/>
-          <w:sz w:val="40"/>
-          <w:szCs w:val="40"/>
-        </w:rPr>
-      </w:pPr>
-    </w:p>
-    <w:p>
-      <w:pPr>
-        <w:pStyle w:val="ListParagraph"/>
-        <w:rPr>
-          <w:b/>
-          <w:bCs/>
-          <w:sz w:val="40"/>
-          <w:szCs w:val="40"/>
-        </w:rPr>
-      </w:pPr>
-      <w:r>
-        <w:rPr>
-          <w:b/>
-          <w:bCs/>
-          <w:sz w:val="40"/>
-          <w:szCs w:val="40"/>
-        </w:rPr>
-        <w:t xml:space="preserve">   </w:t>
-      </w:r>
-    </w:p>
-    <w:p>
-      <w:pPr>
-        <w:pStyle w:val="ListParagraph"/>
-        <w:rPr>
-          <w:b/>
-          <w:bCs/>
-          <w:sz w:val="40"/>
-          <w:szCs w:val="40"/>
-        </w:rPr>
-      </w:pPr>
-    </w:p>
-    <w:p>
-      <w:pPr>
-        <w:pStyle w:val="ListParagraph"/>
-        <w:rPr>
-          <w:b/>
-          <w:bCs/>
-          <w:sz w:val="40"/>
-          <w:szCs w:val="40"/>
-        </w:rPr>
-      </w:pPr>
-    </w:p>
-    <w:p>
-      <w:pPr>
-        <w:pStyle w:val="ListParagraph"/>
-        <w:rPr>
-          <w:b/>
-          <w:bCs/>
-          <w:sz w:val="40"/>
-          <w:szCs w:val="40"/>
-        </w:rPr>
-      </w:pPr>
-    </w:p>
-    <w:p>
-      <w:pPr>
-        <w:pStyle w:val="ListParagraph"/>
-        <w:rPr>
-          <w:b/>
-          <w:bCs/>
-          <w:sz w:val="40"/>
-          <w:szCs w:val="40"/>
-        </w:rPr>
-      </w:pPr>
-    </w:p>
-    <w:p>
-      <w:pPr>
-        <w:pStyle w:val="ListParagraph"/>
-        <w:rPr>
-          <w:b/>
-          <w:bCs/>
-          <w:sz w:val="40"/>
-          <w:szCs w:val="40"/>
-        </w:rPr>
-      </w:pPr>
-    </w:p>
-    <w:p>
-      <w:pPr>
-        <w:pStyle w:val="ListParagraph"/>
-        <w:rPr>
-          <w:b/>
-          <w:bCs/>
-          <w:sz w:val="40"/>
-          <w:szCs w:val="40"/>
-        </w:rPr>
-      </w:pPr>
-    </w:p>
-    <w:p>
-      <w:pPr>
-        <w:pStyle w:val="ListParagraph"/>
-        <w:rPr>
-          <w:b/>
-          <w:bCs/>
-          <w:sz w:val="40"/>
-          <w:szCs w:val="40"/>
-        </w:rPr>
-      </w:pPr>
-    </w:p>
-    <w:p>
-      <w:pPr>
-        <w:pStyle w:val="ListParagraph"/>
-        <w:rPr>
-          <w:b/>
-          <w:bCs/>
-          <w:sz w:val="24"/>
-          <w:szCs w:val="24"/>
-        </w:rPr>
-      </w:pPr>
-      <w:r>
-        <w:rPr>
-          <w:b/>
-          <w:bCs/>
-          <w:sz w:val="40"/>
-          <w:szCs w:val="40"/>
-        </w:rPr>
-        <w:lastRenderedPageBreak/>
-        <w:t>1-</w:t>
-      </w:r>
-      <w:r>
-        <w:rPr>
-          <w:b/>
-          <w:bCs/>
-          <w:sz w:val="40"/>
-          <w:szCs w:val="40"/>
-        </w:rPr>
-        <w:t xml:space="preserve">Introduction </w:t>
-      </w:r>
-      <w:r>
-        <w:rPr>
-          <w:b/>
-          <w:bCs/>
-          <w:sz w:val="40"/>
-          <w:szCs w:val="40"/>
-        </w:rPr>
-        <w:br/>
-      </w:r>
-      <w:r>
-        <w:rPr>
-          <w:sz w:val="24"/>
-          <w:szCs w:val="24"/>
-        </w:rPr>
-        <w:t xml:space="preserve">The LinkedIn mobile app, designed to provide users with seamless access to their professional network </w:t>
-      </w:r>
-      <w:r>
-        <w:rPr>
-          <w:sz w:val="24"/>
-          <w:szCs w:val="24"/>
-        </w:rPr>
-        <w:t>and jobs opportunity</w:t>
-      </w:r>
-      <w:r>
-        <w:rPr>
-          <w:sz w:val="24"/>
-          <w:szCs w:val="24"/>
-        </w:rPr>
-        <w:t>, this test plan aims to ensure the reliability, functionality, and performance of the LinkedIn mobile app, catering to the diverse needs of its user base.</w:t>
-      </w:r>
-      <w:r>
-        <w:rPr>
-          <w:sz w:val="24"/>
-          <w:szCs w:val="24"/>
-        </w:rPr>
-        <w:br/>
-      </w:r>
-      <w:r>
-        <w:rPr>
-          <w:b/>
-          <w:bCs/>
-          <w:sz w:val="40"/>
-          <w:szCs w:val="40"/>
+          <w:sz w:val="32"/>
+          <w:szCs w:val="32"/>
         </w:rPr>
         <w:t>2-scope (features to be tested)</w:t>
       </w:r>
@@ -473,8 +462,8 @@
         <w:rPr>
           <w:b/>
           <w:bCs/>
-          <w:sz w:val="40"/>
-          <w:szCs w:val="40"/>
+          <w:sz w:val="32"/>
+          <w:szCs w:val="32"/>
         </w:rPr>
         <w:br/>
       </w:r>
@@ -886,28 +875,32 @@
         <w:pStyle w:val="ListParagraph"/>
         <w:ind w:left="1260"/>
         <w:rPr>
-          <w:sz w:val="24"/>
-          <w:szCs w:val="24"/>
-        </w:rPr>
-      </w:pPr>
-      <w:r>
-        <w:rPr>
           <w:b/>
           <w:bCs/>
           <w:sz w:val="40"/>
           <w:szCs w:val="40"/>
         </w:rPr>
-        <w:br/>
-      </w:r>
-      <w:r>
+      </w:pPr>
+    </w:p>
+    <w:p>
+      <w:pPr>
+        <w:pStyle w:val="ListParagraph"/>
+        <w:ind w:left="1260"/>
         <w:rPr>
           <w:b/>
           <w:bCs/>
           <w:sz w:val="40"/>
           <w:szCs w:val="40"/>
         </w:rPr>
-        <w:t>3-</w:t>
-      </w:r>
+      </w:pPr>
+    </w:p>
+    <w:p>
+      <w:pPr>
+        <w:rPr>
+          <w:sz w:val="24"/>
+          <w:szCs w:val="24"/>
+        </w:rPr>
+      </w:pPr>
       <w:r>
         <w:rPr>
           <w:b/>
@@ -915,14 +908,33 @@
           <w:sz w:val="40"/>
           <w:szCs w:val="40"/>
         </w:rPr>
+        <w:lastRenderedPageBreak/>
+        <w:t xml:space="preserve">       </w:t>
+      </w:r>
+      <w:r>
+        <w:rPr>
+          <w:b/>
+          <w:bCs/>
+          <w:sz w:val="32"/>
+          <w:szCs w:val="32"/>
+        </w:rPr>
+        <w:t>3-</w:t>
+      </w:r>
+      <w:r>
+        <w:rPr>
+          <w:b/>
+          <w:bCs/>
+          <w:sz w:val="32"/>
+          <w:szCs w:val="32"/>
+        </w:rPr>
         <w:t>test levels and test types</w:t>
       </w:r>
       <w:r>
         <w:rPr>
           <w:b/>
           <w:bCs/>
-          <w:sz w:val="40"/>
-          <w:szCs w:val="40"/>
+          <w:sz w:val="32"/>
+          <w:szCs w:val="32"/>
         </w:rPr>
         <w:br/>
       </w:r>
@@ -931,6 +943,13 @@
           <w:sz w:val="24"/>
           <w:szCs w:val="24"/>
         </w:rPr>
+        <w:t xml:space="preserve">             </w:t>
+      </w:r>
+      <w:r>
+        <w:rPr>
+          <w:sz w:val="24"/>
+          <w:szCs w:val="24"/>
+        </w:rPr>
         <w:t>1-test levels: Acceptance testing</w:t>
       </w:r>
       <w:r>
@@ -939,6 +958,19 @@
           <w:szCs w:val="24"/>
         </w:rPr>
         <w:br/>
+      </w:r>
+      <w:r>
+        <w:rPr>
+          <w:sz w:val="24"/>
+          <w:szCs w:val="24"/>
+        </w:rPr>
+        <w:t xml:space="preserve">             </w:t>
+      </w:r>
+      <w:r>
+        <w:rPr>
+          <w:sz w:val="24"/>
+          <w:szCs w:val="24"/>
+        </w:rPr>
         <w:t>2-test types: functional testing, usability testing,</w:t>
       </w:r>
     </w:p>
@@ -954,18 +986,17 @@
         <w:rPr>
           <w:b/>
           <w:bCs/>
-          <w:sz w:val="40"/>
-          <w:szCs w:val="40"/>
-        </w:rPr>
-        <w:lastRenderedPageBreak/>
+          <w:sz w:val="32"/>
+          <w:szCs w:val="32"/>
+        </w:rPr>
         <w:t>4-test deliverables</w:t>
       </w:r>
       <w:r>
         <w:rPr>
           <w:b/>
           <w:bCs/>
-          <w:sz w:val="40"/>
-          <w:szCs w:val="40"/>
+          <w:sz w:val="32"/>
+          <w:szCs w:val="32"/>
         </w:rPr>
         <w:br/>
       </w:r>
@@ -1004,8 +1035,8 @@
         <w:rPr>
           <w:b/>
           <w:bCs/>
-          <w:sz w:val="40"/>
-          <w:szCs w:val="40"/>
+          <w:sz w:val="32"/>
+          <w:szCs w:val="32"/>
         </w:rPr>
         <w:t>5-test environment</w:t>
       </w:r>
@@ -1013,8 +1044,8 @@
         <w:rPr>
           <w:b/>
           <w:bCs/>
-          <w:sz w:val="40"/>
-          <w:szCs w:val="40"/>
+          <w:sz w:val="32"/>
+          <w:szCs w:val="32"/>
         </w:rPr>
         <w:br/>
       </w:r>
@@ -1053,8 +1084,8 @@
         <w:rPr>
           <w:b/>
           <w:bCs/>
-          <w:sz w:val="40"/>
-          <w:szCs w:val="40"/>
+          <w:sz w:val="32"/>
+          <w:szCs w:val="32"/>
         </w:rPr>
         <w:t>6-</w:t>
       </w:r>
@@ -1062,8 +1093,8 @@
         <w:rPr>
           <w:b/>
           <w:bCs/>
-          <w:sz w:val="40"/>
-          <w:szCs w:val="40"/>
+          <w:sz w:val="32"/>
+          <w:szCs w:val="32"/>
         </w:rPr>
         <w:t>test approach</w:t>
       </w:r>
@@ -1071,8 +1102,8 @@
         <w:rPr>
           <w:b/>
           <w:bCs/>
-          <w:sz w:val="40"/>
-          <w:szCs w:val="40"/>
+          <w:sz w:val="32"/>
+          <w:szCs w:val="32"/>
         </w:rPr>
         <w:br/>
       </w:r>
@@ -1095,18 +1126,17 @@
       <w:pPr>
         <w:pStyle w:val="ListParagraph"/>
         <w:rPr>
-          <w:b/>
-          <w:bCs/>
-          <w:sz w:val="40"/>
-          <w:szCs w:val="40"/>
-        </w:rPr>
-      </w:pPr>
-      <w:r>
-        <w:rPr>
-          <w:b/>
-          <w:bCs/>
-          <w:sz w:val="40"/>
-          <w:szCs w:val="40"/>
+          <w:rFonts w:ascii="Segoe UI" w:hAnsi="Segoe UI" w:cs="Segoe UI"/>
+          <w:sz w:val="21"/>
+          <w:szCs w:val="21"/>
+        </w:rPr>
+      </w:pPr>
+      <w:r>
+        <w:rPr>
+          <w:b/>
+          <w:bCs/>
+          <w:sz w:val="32"/>
+          <w:szCs w:val="32"/>
         </w:rPr>
         <w:t xml:space="preserve">7-test </w:t>
       </w:r>
@@ -1114,8 +1144,8 @@
         <w:rPr>
           <w:b/>
           <w:bCs/>
-          <w:sz w:val="40"/>
-          <w:szCs w:val="40"/>
+          <w:sz w:val="32"/>
+          <w:szCs w:val="32"/>
         </w:rPr>
         <w:t>scenarios</w:t>
       </w:r>
@@ -1123,11 +1153,70 @@
         <w:rPr>
           <w:b/>
           <w:bCs/>
-          <w:sz w:val="40"/>
-          <w:szCs w:val="40"/>
+          <w:sz w:val="32"/>
+          <w:szCs w:val="32"/>
         </w:rPr>
         <w:t xml:space="preserve"> priority</w:t>
       </w:r>
+      <w:r>
+        <w:rPr>
+          <w:b/>
+          <w:bCs/>
+          <w:sz w:val="32"/>
+          <w:szCs w:val="32"/>
+        </w:rPr>
+        <w:t xml:space="preserve"> </w:t>
+      </w:r>
+      <w:r>
+        <w:rPr>
+          <w:sz w:val="24"/>
+          <w:szCs w:val="24"/>
+        </w:rPr>
+        <w:t>(</w:t>
+      </w:r>
+      <w:r>
+        <w:rPr>
+          <w:rFonts w:ascii="Segoe UI" w:hAnsi="Segoe UI" w:cs="Segoe UI"/>
+          <w:sz w:val="21"/>
+          <w:szCs w:val="21"/>
+        </w:rPr>
+        <w:t xml:space="preserve">low </w:t>
+      </w:r>
+      <w:r>
+        <w:rPr>
+          <w:rFonts w:ascii="Segoe UI" w:hAnsi="Segoe UI" w:cs="Segoe UI"/>
+          <w:sz w:val="21"/>
+          <w:szCs w:val="21"/>
+        </w:rPr>
+        <w:t xml:space="preserve">number has </w:t>
+      </w:r>
+      <w:r>
+        <w:rPr>
+          <w:rFonts w:ascii="Segoe UI" w:hAnsi="Segoe UI" w:cs="Segoe UI"/>
+          <w:sz w:val="21"/>
+          <w:szCs w:val="21"/>
+        </w:rPr>
+        <w:t>the highest priority</w:t>
+      </w:r>
+      <w:r>
+        <w:rPr>
+          <w:rFonts w:ascii="Segoe UI" w:hAnsi="Segoe UI" w:cs="Segoe UI"/>
+          <w:sz w:val="21"/>
+          <w:szCs w:val="21"/>
+        </w:rPr>
+        <w:t>)</w:t>
+      </w:r>
+    </w:p>
+    <w:p>
+      <w:pPr>
+        <w:pStyle w:val="ListParagraph"/>
+        <w:rPr>
+          <w:b/>
+          <w:bCs/>
+          <w:sz w:val="32"/>
+          <w:szCs w:val="32"/>
+        </w:rPr>
+      </w:pPr>
     </w:p>
     <w:p>
       <w:pPr>
@@ -1146,7 +1235,7 @@
           <w:sz w:val="24"/>
           <w:szCs w:val="24"/>
         </w:rPr>
-        <w:t>sign in using valid email and password</w:t>
+        <w:t xml:space="preserve">use the app on Wi-Fi connection </w:t>
       </w:r>
     </w:p>
     <w:p>
@@ -1166,7 +1255,21 @@
           <w:sz w:val="24"/>
           <w:szCs w:val="24"/>
         </w:rPr>
-        <w:t>login using valid email and password</w:t>
+        <w:t xml:space="preserve">use the app on </w:t>
+      </w:r>
+      <w:r>
+        <w:rPr>
+          <w:sz w:val="24"/>
+          <w:szCs w:val="24"/>
+        </w:rPr>
+        <w:t xml:space="preserve">mobile data </w:t>
+      </w:r>
+      <w:r>
+        <w:rPr>
+          <w:sz w:val="24"/>
+          <w:szCs w:val="24"/>
+        </w:rPr>
+        <w:t xml:space="preserve"> connection</w:t>
       </w:r>
     </w:p>
     <w:p>
@@ -1186,7 +1289,14 @@
           <w:sz w:val="24"/>
           <w:szCs w:val="24"/>
         </w:rPr>
-        <w:t>search for job using valid data</w:t>
+        <w:t>register</w:t>
+      </w:r>
+      <w:r>
+        <w:rPr>
+          <w:sz w:val="24"/>
+          <w:szCs w:val="24"/>
+        </w:rPr>
+        <w:t xml:space="preserve"> using valid email and password</w:t>
       </w:r>
     </w:p>
     <w:p>
@@ -1206,7 +1316,14 @@
           <w:sz w:val="24"/>
           <w:szCs w:val="24"/>
         </w:rPr>
-        <w:t>apply to a job using valid data</w:t>
+        <w:t>sign i</w:t>
+      </w:r>
+      <w:r>
+        <w:rPr>
+          <w:sz w:val="24"/>
+          <w:szCs w:val="24"/>
+        </w:rPr>
+        <w:t>n using valid email and password</w:t>
       </w:r>
     </w:p>
     <w:p>
@@ -1226,7 +1343,7 @@
           <w:sz w:val="24"/>
           <w:szCs w:val="24"/>
         </w:rPr>
-        <w:t>connect to another user</w:t>
+        <w:t>search for job using valid data</w:t>
       </w:r>
     </w:p>
     <w:p>
@@ -1246,7 +1363,7 @@
           <w:sz w:val="24"/>
           <w:szCs w:val="24"/>
         </w:rPr>
-        <w:t>check my notifications</w:t>
+        <w:t>apply to a job using valid data</w:t>
       </w:r>
     </w:p>
     <w:p>
@@ -1266,7 +1383,7 @@
           <w:sz w:val="24"/>
           <w:szCs w:val="24"/>
         </w:rPr>
-        <w:t>check scrolling in the home page</w:t>
+        <w:t>connect to another user</w:t>
       </w:r>
     </w:p>
     <w:p>
@@ -1286,7 +1403,7 @@
           <w:sz w:val="24"/>
           <w:szCs w:val="24"/>
         </w:rPr>
-        <w:t>post a content in my feed</w:t>
+        <w:t>accept sent connection</w:t>
       </w:r>
     </w:p>
     <w:p>
@@ -1306,7 +1423,7 @@
           <w:sz w:val="24"/>
           <w:szCs w:val="24"/>
         </w:rPr>
-        <w:t>like a specific post</w:t>
+        <w:t>check my notifications</w:t>
       </w:r>
     </w:p>
     <w:p>
@@ -1326,7 +1443,7 @@
           <w:sz w:val="24"/>
           <w:szCs w:val="24"/>
         </w:rPr>
-        <w:t>comment on a specific post</w:t>
+        <w:t>check scrolling in the home page</w:t>
       </w:r>
     </w:p>
     <w:p>
@@ -1346,28 +1463,7 @@
           <w:sz w:val="24"/>
           <w:szCs w:val="24"/>
         </w:rPr>
-        <w:t xml:space="preserve">check whether the content in my feed is  </w:t>
-      </w:r>
-      <w:r>
-        <w:rPr>
-          <w:sz w:val="24"/>
-          <w:szCs w:val="24"/>
-        </w:rPr>
-        <w:t>rel</w:t>
-      </w:r>
-      <w:r>
-        <w:rPr>
-          <w:sz w:val="24"/>
-          <w:szCs w:val="24"/>
-        </w:rPr>
-        <w:t xml:space="preserve">evant to my </w:t>
-      </w:r>
-      <w:r>
-        <w:rPr>
-          <w:sz w:val="24"/>
-          <w:szCs w:val="24"/>
-        </w:rPr>
-        <w:t>account or not</w:t>
+        <w:t>post a content in my feed</w:t>
       </w:r>
     </w:p>
     <w:p>
@@ -1387,7 +1483,7 @@
           <w:sz w:val="24"/>
           <w:szCs w:val="24"/>
         </w:rPr>
-        <w:t xml:space="preserve">accept sent connection </w:t>
+        <w:t>send a message to a connect</w:t>
       </w:r>
     </w:p>
     <w:p>
@@ -1407,7 +1503,7 @@
           <w:sz w:val="24"/>
           <w:szCs w:val="24"/>
         </w:rPr>
-        <w:t>send a message to a connect</w:t>
+        <w:t>check whether the content in my feed is  relevant to my account or not</w:t>
       </w:r>
     </w:p>
     <w:p>
@@ -1427,14 +1523,7 @@
           <w:sz w:val="24"/>
           <w:szCs w:val="24"/>
         </w:rPr>
-        <w:t xml:space="preserve">switch between LinkedIn and </w:t>
-      </w:r>
-      <w:r>
-        <w:rPr>
-          <w:sz w:val="24"/>
-          <w:szCs w:val="24"/>
-        </w:rPr>
-        <w:t>another app</w:t>
+        <w:t>comment on a specific post</w:t>
       </w:r>
     </w:p>
     <w:p>
@@ -1454,7 +1543,7 @@
           <w:sz w:val="24"/>
           <w:szCs w:val="24"/>
         </w:rPr>
-        <w:t>switch to landscape mode on mobile and use the app</w:t>
+        <w:t>like a specific post</w:t>
       </w:r>
     </w:p>
     <w:p>
@@ -1474,7 +1563,14 @@
           <w:sz w:val="24"/>
           <w:szCs w:val="24"/>
         </w:rPr>
-        <w:t xml:space="preserve">use the app on Wi-Fi connection </w:t>
+        <w:t xml:space="preserve">switch between LinkedIn and </w:t>
+      </w:r>
+      <w:r>
+        <w:rPr>
+          <w:sz w:val="24"/>
+          <w:szCs w:val="24"/>
+        </w:rPr>
+        <w:t>another app</w:t>
       </w:r>
     </w:p>
     <w:p>
@@ -1494,50 +1590,23 @@
           <w:sz w:val="24"/>
           <w:szCs w:val="24"/>
         </w:rPr>
-        <w:t xml:space="preserve">use the app on </w:t>
-      </w:r>
-      <w:r>
-        <w:rPr>
-          <w:sz w:val="24"/>
-          <w:szCs w:val="24"/>
-        </w:rPr>
-        <w:t>mobile dat</w:t>
-      </w:r>
+        <w:t>switch to landscape mode on mobile and use the app</w:t>
+      </w:r>
+    </w:p>
+    <w:p>
+      <w:pPr>
+        <w:pStyle w:val="ListParagraph"/>
+        <w:ind w:left="1440"/>
+        <w:rPr>
+          <w:rFonts w:hint="cs"/>
+          <w:sz w:val="24"/>
+          <w:szCs w:val="24"/>
+          <w:rtl/>
+          <w:lang w:bidi="ar-EG"/>
+        </w:rPr>
+      </w:pPr>
       <w:bookmarkStart w:id="0" w:name="_GoBack"/>
       <w:bookmarkEnd w:id="0"/>
-      <w:r>
-        <w:rPr>
-          <w:sz w:val="24"/>
-          <w:szCs w:val="24"/>
-        </w:rPr>
-        <w:t xml:space="preserve">a </w:t>
-      </w:r>
-      <w:r>
-        <w:rPr>
-          <w:sz w:val="24"/>
-          <w:szCs w:val="24"/>
-        </w:rPr>
-        <w:t xml:space="preserve"> connection</w:t>
-      </w:r>
-    </w:p>
-    <w:p>
-      <w:pPr>
-        <w:pStyle w:val="ListParagraph"/>
-        <w:ind w:left="1440"/>
-        <w:rPr>
-          <w:sz w:val="24"/>
-          <w:szCs w:val="24"/>
-        </w:rPr>
-      </w:pPr>
-      <w:r>
-        <w:rPr>
-          <w:b/>
-          <w:bCs/>
-          <w:sz w:val="40"/>
-          <w:szCs w:val="40"/>
-        </w:rPr>
-        <w:br/>
-      </w:r>
     </w:p>
     <w:sectPr>
       <w:pgSz w:w="12240" w:h="15840"/>

</xml_diff>